<commit_message>
Correcting typo about the modality. This is an in-person course.
</commit_message>
<xml_diff>
--- a/index.docx
+++ b/index.docx
@@ -89,7 +89,7 @@
         <w:pStyle w:val="BodyText"/>
       </w:pPr>
       <w:r>
-        <w:t xml:space="preserve">Last updated: August 21, 2024</w:t>
+        <w:t xml:space="preserve">Last updated: August 23, 2024</w:t>
       </w:r>
     </w:p>
     <w:p>
@@ -343,7 +343,7 @@
         <w:pStyle w:val="FirstParagraph"/>
       </w:pPr>
       <w:r>
-        <w:t xml:space="preserve">This is an asynchronous online course. That means that you will complete each week’s material at your own pace.</w:t>
+        <w:t xml:space="preserve">This is class is offered in person.</w:t>
       </w:r>
     </w:p>
     <w:bookmarkEnd w:id="26"/>
@@ -1543,7 +1543,7 @@
         </w:numPr>
       </w:pPr>
       <w:r>
-        <w:t xml:space="preserve">Respecting our and others’ intellectual property. For students, this includes not sharing or posting copyrighted class materials. For me, this includes seeking permission before publicly sharing or posting your work (unless for an educational purpose, checking for or responding to academic dishonesty, or due to legal action). Your work may be sent to turnitin.com, processed through search engines, or examined using analytic tools to detect academic dishonesty. However, I will not allow turnitin.com to store your work in their repository.</w:t>
+        <w:t xml:space="preserve">Respecting our and others’ intellectual property. For students, this includes not sharing or posting copyrighted class materials. For me, this includes seeking permission before publicly sharing or posting your work (unless for an educational purpose, checking for or responding to academic dishonesty, or due to legal action). Your work may be sent to turnitin.com and/or examined using analytic tools to detect academic dishonesty. However, I will not allow turnitin.com to store your work in their repository.</w:t>
       </w:r>
     </w:p>
     <w:p>

</xml_diff>

<commit_message>
Shifted methods II one week forward
</commit_message>
<xml_diff>
--- a/index.docx
+++ b/index.docx
@@ -89,7 +89,7 @@
         <w:pStyle w:val="BodyText"/>
       </w:pPr>
       <w:r>
-        <w:t xml:space="preserve">Last updated: August 26, 2024</w:t>
+        <w:t xml:space="preserve">Last updated: September 04, 2024</w:t>
       </w:r>
     </w:p>
     <w:p>
@@ -2047,6 +2047,106 @@
               <w:jc w:val="left"/>
             </w:pPr>
             <w:r>
+              <w:t xml:space="preserve">No class meetings</w:t>
+            </w:r>
+          </w:p>
+        </w:tc>
+        <w:tc>
+          <w:tcPr/>
+          <w:p>
+            <w:pPr>
+              <w:pStyle w:val="Compact"/>
+            </w:pPr>
+          </w:p>
+        </w:tc>
+        <w:tc>
+          <w:tcPr/>
+          <w:p>
+            <w:pPr>
+              <w:pStyle w:val="Compact"/>
+            </w:pPr>
+          </w:p>
+        </w:tc>
+      </w:tr>
+      <w:tr>
+        <w:tc>
+          <w:tcPr/>
+          <w:p>
+            <w:pPr>
+              <w:pStyle w:val="Compact"/>
+            </w:pPr>
+          </w:p>
+        </w:tc>
+        <w:tc>
+          <w:tcPr/>
+          <w:p>
+            <w:pPr>
+              <w:pStyle w:val="Compact"/>
+              <w:jc w:val="left"/>
+            </w:pPr>
+            <w:r>
+              <w:t xml:space="preserve">Thu., Sep. 5</w:t>
+            </w:r>
+          </w:p>
+        </w:tc>
+        <w:tc>
+          <w:tcPr/>
+          <w:p>
+            <w:pPr>
+              <w:pStyle w:val="Compact"/>
+            </w:pPr>
+          </w:p>
+        </w:tc>
+        <w:tc>
+          <w:tcPr/>
+          <w:p>
+            <w:pPr>
+              <w:pStyle w:val="Compact"/>
+            </w:pPr>
+          </w:p>
+        </w:tc>
+        <w:tc>
+          <w:tcPr/>
+          <w:p>
+            <w:pPr>
+              <w:pStyle w:val="Compact"/>
+            </w:pPr>
+          </w:p>
+        </w:tc>
+      </w:tr>
+      <w:tr>
+        <w:tc>
+          <w:tcPr/>
+          <w:p>
+            <w:pPr>
+              <w:pStyle w:val="Compact"/>
+              <w:jc w:val="left"/>
+            </w:pPr>
+            <w:r>
+              <w:t xml:space="preserve">4</w:t>
+            </w:r>
+          </w:p>
+        </w:tc>
+        <w:tc>
+          <w:tcPr/>
+          <w:p>
+            <w:pPr>
+              <w:pStyle w:val="Compact"/>
+              <w:jc w:val="left"/>
+            </w:pPr>
+            <w:r>
+              <w:t xml:space="preserve">Tue., Sep. 10</w:t>
+            </w:r>
+          </w:p>
+        </w:tc>
+        <w:tc>
+          <w:tcPr/>
+          <w:p>
+            <w:pPr>
+              <w:pStyle w:val="Compact"/>
+              <w:jc w:val="left"/>
+            </w:pPr>
+            <w:r>
               <w:t xml:space="preserve">Human factors methods, continued</w:t>
             </w:r>
           </w:p>
@@ -2093,7 +2193,7 @@
               <w:jc w:val="left"/>
             </w:pPr>
             <w:r>
-              <w:t xml:space="preserve">Thu., Sep. 5</w:t>
+              <w:t xml:space="preserve">Thu., Sep. 12</w:t>
             </w:r>
           </w:p>
         </w:tc>
@@ -2135,19 +2235,19 @@
               <w:jc w:val="left"/>
             </w:pPr>
             <w:r>
-              <w:t xml:space="preserve">4</w:t>
-            </w:r>
-          </w:p>
-        </w:tc>
-        <w:tc>
-          <w:tcPr/>
-          <w:p>
-            <w:pPr>
-              <w:pStyle w:val="Compact"/>
-              <w:jc w:val="left"/>
-            </w:pPr>
-            <w:r>
-              <w:t xml:space="preserve">Tue., Sep. 10</w:t>
+              <w:t xml:space="preserve">X</w:t>
+            </w:r>
+          </w:p>
+        </w:tc>
+        <w:tc>
+          <w:tcPr/>
+          <w:p>
+            <w:pPr>
+              <w:pStyle w:val="Compact"/>
+              <w:jc w:val="left"/>
+            </w:pPr>
+            <w:r>
+              <w:t xml:space="preserve">TBD</w:t>
             </w:r>
           </w:p>
         </w:tc>
@@ -2205,7 +2305,7 @@
               <w:jc w:val="left"/>
             </w:pPr>
             <w:r>
-              <w:t xml:space="preserve">Thu., Sep. 12</w:t>
+              <w:t xml:space="preserve">TBD</w:t>
             </w:r>
           </w:p>
         </w:tc>

</xml_diff>

<commit_message>
Clarified activity and reflection in final week
</commit_message>
<xml_diff>
--- a/index.docx
+++ b/index.docx
@@ -89,7 +89,7 @@
         <w:pStyle w:val="BodyText"/>
       </w:pPr>
       <w:r>
-        <w:t xml:space="preserve">Last updated: November 05, 2024</w:t>
+        <w:t xml:space="preserve">Last updated: November 19, 2024</w:t>
       </w:r>
     </w:p>
     <w:p>
@@ -3757,7 +3757,7 @@
               <w:jc w:val="left"/>
             </w:pPr>
             <w:r>
-              <w:t xml:space="preserve">Activity 13, train</w:t>
+              <w:t xml:space="preserve">Reflection 13</w:t>
             </w:r>
           </w:p>
         </w:tc>
@@ -3807,7 +3807,7 @@
               <w:jc w:val="left"/>
             </w:pPr>
             <w:r>
-              <w:t xml:space="preserve">Reflection 13</w:t>
+              <w:t xml:space="preserve">Activity 13, train</w:t>
             </w:r>
           </w:p>
         </w:tc>

</xml_diff>

<commit_message>
First draft not complete
</commit_message>
<xml_diff>
--- a/index.docx
+++ b/index.docx
@@ -81,7 +81,7 @@
           <w:bCs/>
           <w:b/>
         </w:rPr>
-        <w:t xml:space="preserve">Section 1, Fall 2024</w:t>
+        <w:t xml:space="preserve">Section 1, Spring 2025</w:t>
       </w:r>
     </w:p>
     <w:p>
@@ -89,7 +89,7 @@
         <w:pStyle w:val="BodyText"/>
       </w:pPr>
       <w:r>
-        <w:t xml:space="preserve">Last updated: November 19, 2024</w:t>
+        <w:t xml:space="preserve">Last updated: January 21, 2025</w:t>
       </w:r>
     </w:p>
     <w:p>
@@ -178,7 +178,7 @@
         <w:pStyle w:val="BodyText"/>
       </w:pPr>
       <w:r>
-        <w:t xml:space="preserve">Office Hours: Tuesdays and Thursdays 2:00pm-2:50pm in person and on</w:t>
+        <w:t xml:space="preserve">Office Hours: Tuesdays and Thursdays 11:30am-12:30pm in person and on</w:t>
       </w:r>
       <w:r>
         <w:t xml:space="preserve"> </w:t>
@@ -210,7 +210,7 @@
         <w:pStyle w:val="FirstParagraph"/>
       </w:pPr>
       <w:r>
-        <w:t xml:space="preserve">Classroom: DMH 356</w:t>
+        <w:t xml:space="preserve">Classroom: CL 117</w:t>
       </w:r>
     </w:p>
     <w:p>
@@ -218,7 +218,7 @@
         <w:pStyle w:val="BodyText"/>
       </w:pPr>
       <w:r>
-        <w:t xml:space="preserve">Class Days/Time: Tues. &amp; Thurs., 3:00pm - 4:15pm</w:t>
+        <w:t xml:space="preserve">Class Days/Time: Tues. &amp; Thurs., 1:30pm - 2:45pm</w:t>
       </w:r>
     </w:p>
     <w:p>
@@ -1532,7 +1532,7 @@
         </w:numPr>
       </w:pPr>
       <w:r>
-        <w:t xml:space="preserve">Affirming that ableism, classism, racism, sexism, transphobia, heterosexism, and xenophobia will not be acceptable in the physical and digital spaces that make up our course.</w:t>
+        <w:t xml:space="preserve">Respecting diverse viewpoints while affirming that ableism, classism, racism, sexism, transphobia, heterosexism, and xenophobia will not be acceptable in the physical and digital spaces that make up our course.</w:t>
       </w:r>
     </w:p>
     <w:p>
@@ -1626,7 +1626,7 @@
       </w:r>
     </w:p>
     <w:bookmarkEnd w:id="57"/>
-    <w:bookmarkStart w:id="60" w:name="policies"/>
+    <w:bookmarkStart w:id="61" w:name="policies"/>
     <w:p>
       <w:pPr>
         <w:pStyle w:val="Heading1"/>
@@ -1676,19 +1676,29 @@
         <w:pStyle w:val="BodyText"/>
       </w:pPr>
       <w:r>
-        <w:t xml:space="preserve">You must obtain the instructor’s permission to make any audio or video recordings in this class. Unless otherwise specified, course materials created by your instructor are copyrighted and cannot be redistributed.</w:t>
-      </w:r>
-    </w:p>
-    <w:p>
-      <w:pPr>
-        <w:pStyle w:val="BodyText"/>
-      </w:pPr>
-      <w:r>
         <w:t xml:space="preserve">Success in this course is based on the expectation that students will spend, for each unit of credit, a minimum of 45 hours over the length of the course (normally three hours per unit per week) for instruction, preparation/studying, or course related activities, including but not limited to internships, labs, and clinical practica. Other course structures will have equivalent workload expectations as described in the syllabus.</w:t>
       </w:r>
     </w:p>
+    <w:bookmarkStart w:id="60" w:name="X19695c036f357c2b7eb46623f0d279ebc4a0732"/>
+    <w:p>
+      <w:pPr>
+        <w:pStyle w:val="Heading2"/>
+      </w:pPr>
+      <w:r>
+        <w:t xml:space="preserve">You need my permission before making any recordings in class</w:t>
+      </w:r>
+    </w:p>
+    <w:p>
+      <w:pPr>
+        <w:pStyle w:val="FirstParagraph"/>
+      </w:pPr>
+      <w:r>
+        <w:t xml:space="preserve">You must obtain the instructor’s permission to make any audio or video recordings in this class. Unless otherwise specified, course content and materials created by your instructor are copyrighted and cannot be redistributed.</w:t>
+      </w:r>
+    </w:p>
     <w:bookmarkEnd w:id="60"/>
-    <w:bookmarkStart w:id="62" w:name="library-liaison"/>
+    <w:bookmarkEnd w:id="61"/>
+    <w:bookmarkStart w:id="63" w:name="library-liaison"/>
     <w:p>
       <w:pPr>
         <w:pStyle w:val="Heading1"/>
@@ -1707,7 +1717,7 @@
       <w:r>
         <w:t xml:space="preserve"> </w:t>
       </w:r>
-      <w:hyperlink r:id="rId61">
+      <w:hyperlink r:id="rId62">
         <w:r>
           <w:rPr>
             <w:rStyle w:val="Hyperlink"/>
@@ -1716,8 +1726,8 @@
         </w:r>
       </w:hyperlink>
     </w:p>
-    <w:bookmarkEnd w:id="62"/>
-    <w:bookmarkStart w:id="63" w:name="additional-information"/>
+    <w:bookmarkEnd w:id="63"/>
+    <w:bookmarkStart w:id="64" w:name="additional-information"/>
     <w:p>
       <w:pPr>
         <w:pStyle w:val="Heading1"/>
@@ -1734,8 +1744,8 @@
         <w:t xml:space="preserve">APA format is preferred. The writing requirement is described above.</w:t>
       </w:r>
     </w:p>
-    <w:bookmarkEnd w:id="63"/>
-    <w:bookmarkStart w:id="66" w:name="schedule"/>
+    <w:bookmarkEnd w:id="64"/>
+    <w:bookmarkStart w:id="67" w:name="schedule"/>
     <w:p>
       <w:pPr>
         <w:pStyle w:val="Heading1"/>
@@ -1865,7 +1875,7 @@
               <w:jc w:val="left"/>
             </w:pPr>
             <w:r>
-              <w:t xml:space="preserve">Thu., Aug. 22</w:t>
+              <w:t xml:space="preserve">Thu., Jan. 23</w:t>
             </w:r>
           </w:p>
         </w:tc>
@@ -1923,7 +1933,7 @@
               <w:jc w:val="left"/>
             </w:pPr>
             <w:r>
-              <w:t xml:space="preserve">Tue., Aug. 27</w:t>
+              <w:t xml:space="preserve">Tue., Jan. 28</w:t>
             </w:r>
           </w:p>
         </w:tc>
@@ -2426,7 +2436,7 @@
             <w:r>
               <w:t xml:space="preserve"> </w:t>
             </w:r>
-            <w:hyperlink r:id="rId64">
+            <w:hyperlink r:id="rId65">
               <w:r>
                 <w:rPr>
                   <w:rStyle w:val="Hyperlink"/>
@@ -3002,7 +3012,7 @@
             <w:r>
               <w:t xml:space="preserve"> </w:t>
             </w:r>
-            <w:hyperlink r:id="rId65">
+            <w:hyperlink r:id="rId66">
               <w:r>
                 <w:rPr>
                   <w:rStyle w:val="Hyperlink"/>
@@ -3829,19 +3839,19 @@
               <w:jc w:val="left"/>
             </w:pPr>
             <w:r>
-              <w:t xml:space="preserve">Mon. Dec. 9</w:t>
-            </w:r>
-          </w:p>
-        </w:tc>
-        <w:tc>
-          <w:tcPr/>
-          <w:p>
-            <w:pPr>
-              <w:pStyle w:val="Compact"/>
-              <w:jc w:val="left"/>
-            </w:pPr>
-            <w:r>
-              <w:t xml:space="preserve">Last day of instruction, make-up assignment submission ends 11:59 pm</w:t>
+              <w:t xml:space="preserve">Mon., May 12 L</w:t>
+            </w:r>
+          </w:p>
+        </w:tc>
+        <w:tc>
+          <w:tcPr/>
+          <w:p>
+            <w:pPr>
+              <w:pStyle w:val="Compact"/>
+              <w:jc w:val="left"/>
+            </w:pPr>
+            <w:r>
+              <w:t xml:space="preserve">ast day of instruction, make-up assignment submission ends 11:59 pm</w:t>
             </w:r>
           </w:p>
         </w:tc>
@@ -3883,19 +3893,19 @@
               <w:jc w:val="left"/>
             </w:pPr>
             <w:r>
-              <w:t xml:space="preserve">Wed., Dec. 11</w:t>
-            </w:r>
-          </w:p>
-        </w:tc>
-        <w:tc>
-          <w:tcPr/>
-          <w:p>
-            <w:pPr>
-              <w:pStyle w:val="Compact"/>
-              <w:jc w:val="left"/>
-            </w:pPr>
-            <w:r>
-              <w:t xml:space="preserve">Project presentations due, 2:45 PM</w:t>
+              <w:t xml:space="preserve">Tue., May 20</w:t>
+            </w:r>
+          </w:p>
+        </w:tc>
+        <w:tc>
+          <w:tcPr/>
+          <w:p>
+            <w:pPr>
+              <w:pStyle w:val="Compact"/>
+              <w:jc w:val="left"/>
+            </w:pPr>
+            <w:r>
+              <w:t xml:space="preserve">Project presentations due, poster session 1:00 PM to 3:00 PM</w:t>
             </w:r>
           </w:p>
         </w:tc>
@@ -3921,7 +3931,7 @@
         </w:tc>
       </w:tr>
     </w:tbl>
-    <w:bookmarkEnd w:id="66"/>
+    <w:bookmarkEnd w:id="67"/>
     <w:sectPr/>
   </w:body>
 </w:document>

</xml_diff>

<commit_message>
Revised schedule and fixed typos
</commit_message>
<xml_diff>
--- a/index.docx
+++ b/index.docx
@@ -89,7 +89,7 @@
         <w:pStyle w:val="BodyText"/>
       </w:pPr>
       <w:r>
-        <w:t xml:space="preserve">Last updated: January 22, 2025</w:t>
+        <w:t xml:space="preserve">Last updated: January 23, 2025</w:t>
       </w:r>
     </w:p>
     <w:p>
@@ -1336,7 +1336,7 @@
         <w:t xml:space="preserve"> </w:t>
       </w:r>
       <w:r>
-        <w:t xml:space="preserve">: Some assignment categories have limits on AI use. This is to avoid making the assignment a waste of a time. For example, if you have AI take a quiz for you, you are missing an opportunity for practice and feedback.</w:t>
+        <w:t xml:space="preserve">: Some assignment categories have limits on AI use. This is to avoid making the assignment a waste of your time. For example, if you have AI take a quiz for you, you are missing an opportunity for practice and feedback.</w:t>
       </w:r>
     </w:p>
     <w:p>
@@ -1386,7 +1386,7 @@
         </w:r>
       </w:hyperlink>
       <w:r>
-        <w:t xml:space="preserve">. My course materials are copyrighted and are my intellectual property. You may not upload, post, or share any of my course materials with any AI or any website.</w:t>
+        <w:t xml:space="preserve">. My course materials are copyrighted and are my intellectual property. You may not upload, post, or share any of my course materials with any online AI or any website.</w:t>
       </w:r>
     </w:p>
     <w:p>
@@ -1397,7 +1397,7 @@
         </w:numPr>
       </w:pPr>
       <w:r>
-        <w:t xml:space="preserve">I may ask to meet with you to discuss your submitted assignments before assigning the grade. Minor violations (e.g., you misused AI on an assignment, but you were honest and disclosed it) may require re-submission of the assignment, a written warning, and a late penalty. Major violations (e.g., failing to disclose AI use or repeated violations) may result in referral to the academic integrity office and academic sanctions in this course, which can include failure of the course.</w:t>
+        <w:t xml:space="preserve">I may ask to meet with you to discuss your submitted assignments before I will assign credit. Minor violations (e.g., you misused AI on an assignment, but you were honest and disclosed it) may require re-submission of the assignment, a written warning, and/or a late penalty. Major violations (e.g., failing to disclose AI use or repeated violations) may result in referral to the academic integrity office and academic sanctions in this course, which can include failure of the course.</w:t>
       </w:r>
     </w:p>
     <w:bookmarkEnd w:id="49"/>
@@ -2480,60 +2480,6 @@
           <w:p>
             <w:pPr>
               <w:pStyle w:val="Compact"/>
-              <w:jc w:val="left"/>
-            </w:pPr>
-            <w:r>
-              <w:t xml:space="preserve">Thu., Feb. 20</w:t>
-            </w:r>
-          </w:p>
-        </w:tc>
-        <w:tc>
-          <w:tcPr/>
-          <w:p>
-            <w:pPr>
-              <w:pStyle w:val="Compact"/>
-              <w:jc w:val="left"/>
-            </w:pPr>
-            <w:r>
-              <w:t xml:space="preserve">TBD</w:t>
-            </w:r>
-          </w:p>
-        </w:tc>
-        <w:tc>
-          <w:tcPr/>
-          <w:p>
-            <w:pPr>
-              <w:pStyle w:val="Compact"/>
-            </w:pPr>
-          </w:p>
-        </w:tc>
-        <w:tc>
-          <w:tcPr/>
-          <w:p>
-            <w:pPr>
-              <w:pStyle w:val="Compact"/>
-              <w:jc w:val="left"/>
-            </w:pPr>
-            <w:r>
-              <w:t xml:space="preserve">Activity 4, cardsort</w:t>
-            </w:r>
-          </w:p>
-        </w:tc>
-      </w:tr>
-      <w:tr>
-        <w:tc>
-          <w:tcPr/>
-          <w:p>
-            <w:pPr>
-              <w:pStyle w:val="Compact"/>
-            </w:pPr>
-          </w:p>
-        </w:tc>
-        <w:tc>
-          <w:tcPr/>
-          <w:p>
-            <w:pPr>
-              <w:pStyle w:val="Compact"/>
             </w:pPr>
           </w:p>
         </w:tc>
@@ -2576,58 +2522,46 @@
           <w:p>
             <w:pPr>
               <w:pStyle w:val="Compact"/>
-              <w:jc w:val="left"/>
-            </w:pPr>
-            <w:r>
-              <w:t xml:space="preserve">6</w:t>
-            </w:r>
-          </w:p>
-        </w:tc>
-        <w:tc>
-          <w:tcPr/>
-          <w:p>
-            <w:pPr>
-              <w:pStyle w:val="Compact"/>
-              <w:jc w:val="left"/>
-            </w:pPr>
-            <w:r>
-              <w:t xml:space="preserve">Tue., Feb. 25</w:t>
-            </w:r>
-          </w:p>
-        </w:tc>
-        <w:tc>
-          <w:tcPr/>
-          <w:p>
-            <w:pPr>
-              <w:pStyle w:val="Compact"/>
-              <w:jc w:val="left"/>
-            </w:pPr>
-            <w:r>
-              <w:t xml:space="preserve">Automation: Robotics &amp; Artificial Intelligence</w:t>
-            </w:r>
-          </w:p>
-        </w:tc>
-        <w:tc>
-          <w:tcPr/>
-          <w:p>
-            <w:pPr>
-              <w:pStyle w:val="Compact"/>
-              <w:jc w:val="left"/>
-            </w:pPr>
-            <w:r>
-              <w:t xml:space="preserve">Ch. 11</w:t>
-            </w:r>
-          </w:p>
-        </w:tc>
-        <w:tc>
-          <w:tcPr/>
-          <w:p>
-            <w:pPr>
-              <w:pStyle w:val="Compact"/>
-              <w:jc w:val="left"/>
-            </w:pPr>
-            <w:r>
-              <w:t xml:space="preserve">Reflection 5</w:t>
+            </w:pPr>
+          </w:p>
+        </w:tc>
+        <w:tc>
+          <w:tcPr/>
+          <w:p>
+            <w:pPr>
+              <w:pStyle w:val="Compact"/>
+              <w:jc w:val="left"/>
+            </w:pPr>
+            <w:r>
+              <w:t xml:space="preserve">Thu., Feb. 20</w:t>
+            </w:r>
+          </w:p>
+        </w:tc>
+        <w:tc>
+          <w:tcPr/>
+          <w:p>
+            <w:pPr>
+              <w:pStyle w:val="Compact"/>
+            </w:pPr>
+          </w:p>
+        </w:tc>
+        <w:tc>
+          <w:tcPr/>
+          <w:p>
+            <w:pPr>
+              <w:pStyle w:val="Compact"/>
+            </w:pPr>
+          </w:p>
+        </w:tc>
+        <w:tc>
+          <w:tcPr/>
+          <w:p>
+            <w:pPr>
+              <w:pStyle w:val="Compact"/>
+              <w:jc w:val="left"/>
+            </w:pPr>
+            <w:r>
+              <w:t xml:space="preserve">Activity 4, cardsort</w:t>
             </w:r>
           </w:p>
         </w:tc>
@@ -2638,46 +2572,58 @@
           <w:p>
             <w:pPr>
               <w:pStyle w:val="Compact"/>
-            </w:pPr>
-          </w:p>
-        </w:tc>
-        <w:tc>
-          <w:tcPr/>
-          <w:p>
-            <w:pPr>
-              <w:pStyle w:val="Compact"/>
-              <w:jc w:val="left"/>
-            </w:pPr>
-            <w:r>
-              <w:t xml:space="preserve">Thu., Feb. 27</w:t>
-            </w:r>
-          </w:p>
-        </w:tc>
-        <w:tc>
-          <w:tcPr/>
-          <w:p>
-            <w:pPr>
-              <w:pStyle w:val="Compact"/>
-            </w:pPr>
-          </w:p>
-        </w:tc>
-        <w:tc>
-          <w:tcPr/>
-          <w:p>
-            <w:pPr>
-              <w:pStyle w:val="Compact"/>
-            </w:pPr>
-          </w:p>
-        </w:tc>
-        <w:tc>
-          <w:tcPr/>
-          <w:p>
-            <w:pPr>
-              <w:pStyle w:val="Compact"/>
-              <w:jc w:val="left"/>
-            </w:pPr>
-            <w:r>
-              <w:t xml:space="preserve">Activity 5, robots</w:t>
+              <w:jc w:val="left"/>
+            </w:pPr>
+            <w:r>
+              <w:t xml:space="preserve">6</w:t>
+            </w:r>
+          </w:p>
+        </w:tc>
+        <w:tc>
+          <w:tcPr/>
+          <w:p>
+            <w:pPr>
+              <w:pStyle w:val="Compact"/>
+              <w:jc w:val="left"/>
+            </w:pPr>
+            <w:r>
+              <w:t xml:space="preserve">Tue., Feb. 25</w:t>
+            </w:r>
+          </w:p>
+        </w:tc>
+        <w:tc>
+          <w:tcPr/>
+          <w:p>
+            <w:pPr>
+              <w:pStyle w:val="Compact"/>
+              <w:jc w:val="left"/>
+            </w:pPr>
+            <w:r>
+              <w:t xml:space="preserve">Automation: Robotics &amp; Artificial Intelligence</w:t>
+            </w:r>
+          </w:p>
+        </w:tc>
+        <w:tc>
+          <w:tcPr/>
+          <w:p>
+            <w:pPr>
+              <w:pStyle w:val="Compact"/>
+              <w:jc w:val="left"/>
+            </w:pPr>
+            <w:r>
+              <w:t xml:space="preserve">Ch. 11</w:t>
+            </w:r>
+          </w:p>
+        </w:tc>
+        <w:tc>
+          <w:tcPr/>
+          <w:p>
+            <w:pPr>
+              <w:pStyle w:val="Compact"/>
+              <w:jc w:val="left"/>
+            </w:pPr>
+            <w:r>
+              <w:t xml:space="preserve">Reflection 5</w:t>
             </w:r>
           </w:p>
         </w:tc>
@@ -2688,58 +2634,46 @@
           <w:p>
             <w:pPr>
               <w:pStyle w:val="Compact"/>
-              <w:jc w:val="left"/>
-            </w:pPr>
-            <w:r>
-              <w:t xml:space="preserve">7</w:t>
-            </w:r>
-          </w:p>
-        </w:tc>
-        <w:tc>
-          <w:tcPr/>
-          <w:p>
-            <w:pPr>
-              <w:pStyle w:val="Compact"/>
-              <w:jc w:val="left"/>
-            </w:pPr>
-            <w:r>
-              <w:t xml:space="preserve">Tue., Mar. 4</w:t>
-            </w:r>
-          </w:p>
-        </w:tc>
-        <w:tc>
-          <w:tcPr/>
-          <w:p>
-            <w:pPr>
-              <w:pStyle w:val="Compact"/>
-              <w:jc w:val="left"/>
-            </w:pPr>
-            <w:r>
-              <w:t xml:space="preserve">Decision making and macrocognition</w:t>
-            </w:r>
-          </w:p>
-        </w:tc>
-        <w:tc>
-          <w:tcPr/>
-          <w:p>
-            <w:pPr>
-              <w:pStyle w:val="Compact"/>
-              <w:jc w:val="left"/>
-            </w:pPr>
-            <w:r>
-              <w:t xml:space="preserve">Ch. 7</w:t>
-            </w:r>
-          </w:p>
-        </w:tc>
-        <w:tc>
-          <w:tcPr/>
-          <w:p>
-            <w:pPr>
-              <w:pStyle w:val="Compact"/>
-              <w:jc w:val="left"/>
-            </w:pPr>
-            <w:r>
-              <w:t xml:space="preserve">Reflection 6</w:t>
+            </w:pPr>
+          </w:p>
+        </w:tc>
+        <w:tc>
+          <w:tcPr/>
+          <w:p>
+            <w:pPr>
+              <w:pStyle w:val="Compact"/>
+              <w:jc w:val="left"/>
+            </w:pPr>
+            <w:r>
+              <w:t xml:space="preserve">Thu., Feb. 27</w:t>
+            </w:r>
+          </w:p>
+        </w:tc>
+        <w:tc>
+          <w:tcPr/>
+          <w:p>
+            <w:pPr>
+              <w:pStyle w:val="Compact"/>
+            </w:pPr>
+          </w:p>
+        </w:tc>
+        <w:tc>
+          <w:tcPr/>
+          <w:p>
+            <w:pPr>
+              <w:pStyle w:val="Compact"/>
+            </w:pPr>
+          </w:p>
+        </w:tc>
+        <w:tc>
+          <w:tcPr/>
+          <w:p>
+            <w:pPr>
+              <w:pStyle w:val="Compact"/>
+              <w:jc w:val="left"/>
+            </w:pPr>
+            <w:r>
+              <w:t xml:space="preserve">Activity 5, robots</w:t>
             </w:r>
           </w:p>
         </w:tc>
@@ -2750,52 +2684,58 @@
           <w:p>
             <w:pPr>
               <w:pStyle w:val="Compact"/>
-            </w:pPr>
-          </w:p>
-        </w:tc>
-        <w:tc>
-          <w:tcPr/>
-          <w:p>
-            <w:pPr>
-              <w:pStyle w:val="Compact"/>
-              <w:jc w:val="left"/>
-            </w:pPr>
-            <w:r>
-              <w:t xml:space="preserve">Thu., Mar. 6</w:t>
-            </w:r>
-          </w:p>
-        </w:tc>
-        <w:tc>
-          <w:tcPr/>
-          <w:p>
-            <w:pPr>
-              <w:pStyle w:val="Compact"/>
-            </w:pPr>
-          </w:p>
-        </w:tc>
-        <w:tc>
-          <w:tcPr/>
-          <w:p>
-            <w:pPr>
-              <w:pStyle w:val="Compact"/>
-            </w:pPr>
-          </w:p>
-        </w:tc>
-        <w:tc>
-          <w:tcPr/>
-          <w:p>
-            <w:pPr>
-              <w:pStyle w:val="Compact"/>
-              <w:jc w:val="left"/>
-            </w:pPr>
-            <w:r>
-              <w:t xml:space="preserve">Activity 6, MAUT</w:t>
-            </w:r>
-            <w:r>
-              <w:t xml:space="preserve"> </w:t>
-            </w:r>
-            <w:r>
-              <w:t xml:space="preserve">Activity 7, decision aid</w:t>
+              <w:jc w:val="left"/>
+            </w:pPr>
+            <w:r>
+              <w:t xml:space="preserve">7</w:t>
+            </w:r>
+          </w:p>
+        </w:tc>
+        <w:tc>
+          <w:tcPr/>
+          <w:p>
+            <w:pPr>
+              <w:pStyle w:val="Compact"/>
+              <w:jc w:val="left"/>
+            </w:pPr>
+            <w:r>
+              <w:t xml:space="preserve">Tue., Mar. 4</w:t>
+            </w:r>
+          </w:p>
+        </w:tc>
+        <w:tc>
+          <w:tcPr/>
+          <w:p>
+            <w:pPr>
+              <w:pStyle w:val="Compact"/>
+              <w:jc w:val="left"/>
+            </w:pPr>
+            <w:r>
+              <w:t xml:space="preserve">Decision making and macrocognition</w:t>
+            </w:r>
+          </w:p>
+        </w:tc>
+        <w:tc>
+          <w:tcPr/>
+          <w:p>
+            <w:pPr>
+              <w:pStyle w:val="Compact"/>
+              <w:jc w:val="left"/>
+            </w:pPr>
+            <w:r>
+              <w:t xml:space="preserve">Ch. 7</w:t>
+            </w:r>
+          </w:p>
+        </w:tc>
+        <w:tc>
+          <w:tcPr/>
+          <w:p>
+            <w:pPr>
+              <w:pStyle w:val="Compact"/>
+              <w:jc w:val="left"/>
+            </w:pPr>
+            <w:r>
+              <w:t xml:space="preserve">Reflection 6</w:t>
             </w:r>
           </w:p>
         </w:tc>
@@ -2806,58 +2746,52 @@
           <w:p>
             <w:pPr>
               <w:pStyle w:val="Compact"/>
-              <w:jc w:val="left"/>
-            </w:pPr>
-            <w:r>
-              <w:t xml:space="preserve">8</w:t>
-            </w:r>
-          </w:p>
-        </w:tc>
-        <w:tc>
-          <w:tcPr/>
-          <w:p>
-            <w:pPr>
-              <w:pStyle w:val="Compact"/>
-              <w:jc w:val="left"/>
-            </w:pPr>
-            <w:r>
-              <w:t xml:space="preserve">Tue., Mar. 11</w:t>
-            </w:r>
-          </w:p>
-        </w:tc>
-        <w:tc>
-          <w:tcPr/>
-          <w:p>
-            <w:pPr>
-              <w:pStyle w:val="Compact"/>
-              <w:jc w:val="left"/>
-            </w:pPr>
-            <w:r>
-              <w:t xml:space="preserve">Human-computer interaction (HCI) and user experience (UX)</w:t>
-            </w:r>
-          </w:p>
-        </w:tc>
-        <w:tc>
-          <w:tcPr/>
-          <w:p>
-            <w:pPr>
-              <w:pStyle w:val="Compact"/>
-              <w:jc w:val="left"/>
-            </w:pPr>
-            <w:r>
-              <w:t xml:space="preserve">Ch. 10</w:t>
-            </w:r>
-          </w:p>
-        </w:tc>
-        <w:tc>
-          <w:tcPr/>
-          <w:p>
-            <w:pPr>
-              <w:pStyle w:val="Compact"/>
-              <w:jc w:val="left"/>
-            </w:pPr>
-            <w:r>
-              <w:t xml:space="preserve">Reflection 7</w:t>
+            </w:pPr>
+          </w:p>
+        </w:tc>
+        <w:tc>
+          <w:tcPr/>
+          <w:p>
+            <w:pPr>
+              <w:pStyle w:val="Compact"/>
+              <w:jc w:val="left"/>
+            </w:pPr>
+            <w:r>
+              <w:t xml:space="preserve">Thu., Mar. 6</w:t>
+            </w:r>
+          </w:p>
+        </w:tc>
+        <w:tc>
+          <w:tcPr/>
+          <w:p>
+            <w:pPr>
+              <w:pStyle w:val="Compact"/>
+            </w:pPr>
+          </w:p>
+        </w:tc>
+        <w:tc>
+          <w:tcPr/>
+          <w:p>
+            <w:pPr>
+              <w:pStyle w:val="Compact"/>
+            </w:pPr>
+          </w:p>
+        </w:tc>
+        <w:tc>
+          <w:tcPr/>
+          <w:p>
+            <w:pPr>
+              <w:pStyle w:val="Compact"/>
+              <w:jc w:val="left"/>
+            </w:pPr>
+            <w:r>
+              <w:t xml:space="preserve">Activity 6, MAUT</w:t>
+            </w:r>
+            <w:r>
+              <w:t xml:space="preserve"> </w:t>
+            </w:r>
+            <w:r>
+              <w:t xml:space="preserve">Activity 7, decision aid</w:t>
             </w:r>
           </w:p>
         </w:tc>
@@ -2868,46 +2802,58 @@
           <w:p>
             <w:pPr>
               <w:pStyle w:val="Compact"/>
-            </w:pPr>
-          </w:p>
-        </w:tc>
-        <w:tc>
-          <w:tcPr/>
-          <w:p>
-            <w:pPr>
-              <w:pStyle w:val="Compact"/>
-              <w:jc w:val="left"/>
-            </w:pPr>
-            <w:r>
-              <w:t xml:space="preserve">Thu., Mar. 13</w:t>
-            </w:r>
-          </w:p>
-        </w:tc>
-        <w:tc>
-          <w:tcPr/>
-          <w:p>
-            <w:pPr>
-              <w:pStyle w:val="Compact"/>
-            </w:pPr>
-          </w:p>
-        </w:tc>
-        <w:tc>
-          <w:tcPr/>
-          <w:p>
-            <w:pPr>
-              <w:pStyle w:val="Compact"/>
-            </w:pPr>
-          </w:p>
-        </w:tc>
-        <w:tc>
-          <w:tcPr/>
-          <w:p>
-            <w:pPr>
-              <w:pStyle w:val="Compact"/>
-              <w:jc w:val="left"/>
-            </w:pPr>
-            <w:r>
-              <w:t xml:space="preserve">Activity 8, prototype</w:t>
+              <w:jc w:val="left"/>
+            </w:pPr>
+            <w:r>
+              <w:t xml:space="preserve">8</w:t>
+            </w:r>
+          </w:p>
+        </w:tc>
+        <w:tc>
+          <w:tcPr/>
+          <w:p>
+            <w:pPr>
+              <w:pStyle w:val="Compact"/>
+              <w:jc w:val="left"/>
+            </w:pPr>
+            <w:r>
+              <w:t xml:space="preserve">Tue., Mar. 11</w:t>
+            </w:r>
+          </w:p>
+        </w:tc>
+        <w:tc>
+          <w:tcPr/>
+          <w:p>
+            <w:pPr>
+              <w:pStyle w:val="Compact"/>
+              <w:jc w:val="left"/>
+            </w:pPr>
+            <w:r>
+              <w:t xml:space="preserve">Human-computer interaction (HCI) and user experience (UX)</w:t>
+            </w:r>
+          </w:p>
+        </w:tc>
+        <w:tc>
+          <w:tcPr/>
+          <w:p>
+            <w:pPr>
+              <w:pStyle w:val="Compact"/>
+              <w:jc w:val="left"/>
+            </w:pPr>
+            <w:r>
+              <w:t xml:space="preserve">Ch. 10</w:t>
+            </w:r>
+          </w:p>
+        </w:tc>
+        <w:tc>
+          <w:tcPr/>
+          <w:p>
+            <w:pPr>
+              <w:pStyle w:val="Compact"/>
+              <w:jc w:val="left"/>
+            </w:pPr>
+            <w:r>
+              <w:t xml:space="preserve">Reflection 7</w:t>
             </w:r>
           </w:p>
         </w:tc>
@@ -2918,58 +2864,46 @@
           <w:p>
             <w:pPr>
               <w:pStyle w:val="Compact"/>
-              <w:jc w:val="left"/>
-            </w:pPr>
-            <w:r>
-              <w:t xml:space="preserve">9</w:t>
-            </w:r>
-          </w:p>
-        </w:tc>
-        <w:tc>
-          <w:tcPr/>
-          <w:p>
-            <w:pPr>
-              <w:pStyle w:val="Compact"/>
-              <w:jc w:val="left"/>
-            </w:pPr>
-            <w:r>
-              <w:t xml:space="preserve">Tue., Mar. 18</w:t>
-            </w:r>
-          </w:p>
-        </w:tc>
-        <w:tc>
-          <w:tcPr/>
-          <w:p>
-            <w:pPr>
-              <w:pStyle w:val="Compact"/>
-              <w:jc w:val="left"/>
-            </w:pPr>
-            <w:r>
-              <w:t xml:space="preserve">Sociotechnical systems</w:t>
-            </w:r>
-          </w:p>
-        </w:tc>
-        <w:tc>
-          <w:tcPr/>
-          <w:p>
-            <w:pPr>
-              <w:pStyle w:val="Compact"/>
-              <w:jc w:val="left"/>
-            </w:pPr>
-            <w:r>
-              <w:t xml:space="preserve">Ch. 18</w:t>
-            </w:r>
-          </w:p>
-        </w:tc>
-        <w:tc>
-          <w:tcPr/>
-          <w:p>
-            <w:pPr>
-              <w:pStyle w:val="Compact"/>
-              <w:jc w:val="left"/>
-            </w:pPr>
-            <w:r>
-              <w:t xml:space="preserve">Reflection 8</w:t>
+            </w:pPr>
+          </w:p>
+        </w:tc>
+        <w:tc>
+          <w:tcPr/>
+          <w:p>
+            <w:pPr>
+              <w:pStyle w:val="Compact"/>
+              <w:jc w:val="left"/>
+            </w:pPr>
+            <w:r>
+              <w:t xml:space="preserve">Thu., Mar. 13</w:t>
+            </w:r>
+          </w:p>
+        </w:tc>
+        <w:tc>
+          <w:tcPr/>
+          <w:p>
+            <w:pPr>
+              <w:pStyle w:val="Compact"/>
+            </w:pPr>
+          </w:p>
+        </w:tc>
+        <w:tc>
+          <w:tcPr/>
+          <w:p>
+            <w:pPr>
+              <w:pStyle w:val="Compact"/>
+            </w:pPr>
+          </w:p>
+        </w:tc>
+        <w:tc>
+          <w:tcPr/>
+          <w:p>
+            <w:pPr>
+              <w:pStyle w:val="Compact"/>
+              <w:jc w:val="left"/>
+            </w:pPr>
+            <w:r>
+              <w:t xml:space="preserve">Activity 8, prototype</w:t>
             </w:r>
           </w:p>
         </w:tc>
@@ -2980,6 +2914,68 @@
           <w:p>
             <w:pPr>
               <w:pStyle w:val="Compact"/>
+              <w:jc w:val="left"/>
+            </w:pPr>
+            <w:r>
+              <w:t xml:space="preserve">9</w:t>
+            </w:r>
+          </w:p>
+        </w:tc>
+        <w:tc>
+          <w:tcPr/>
+          <w:p>
+            <w:pPr>
+              <w:pStyle w:val="Compact"/>
+              <w:jc w:val="left"/>
+            </w:pPr>
+            <w:r>
+              <w:t xml:space="preserve">Tue., Mar. 18</w:t>
+            </w:r>
+          </w:p>
+        </w:tc>
+        <w:tc>
+          <w:tcPr/>
+          <w:p>
+            <w:pPr>
+              <w:pStyle w:val="Compact"/>
+              <w:jc w:val="left"/>
+            </w:pPr>
+            <w:r>
+              <w:t xml:space="preserve">Sociotechnical systems</w:t>
+            </w:r>
+          </w:p>
+        </w:tc>
+        <w:tc>
+          <w:tcPr/>
+          <w:p>
+            <w:pPr>
+              <w:pStyle w:val="Compact"/>
+              <w:jc w:val="left"/>
+            </w:pPr>
+            <w:r>
+              <w:t xml:space="preserve">Ch. 18</w:t>
+            </w:r>
+          </w:p>
+        </w:tc>
+        <w:tc>
+          <w:tcPr/>
+          <w:p>
+            <w:pPr>
+              <w:pStyle w:val="Compact"/>
+              <w:jc w:val="left"/>
+            </w:pPr>
+            <w:r>
+              <w:t xml:space="preserve">Reflection 8</w:t>
+            </w:r>
+          </w:p>
+        </w:tc>
+      </w:tr>
+      <w:tr>
+        <w:tc>
+          <w:tcPr/>
+          <w:p>
+            <w:pPr>
+              <w:pStyle w:val="Compact"/>
             </w:pPr>
           </w:p>
         </w:tc>
@@ -3019,7 +3015,7 @@
               <w:jc w:val="left"/>
             </w:pPr>
             <w:r>
-              <w:t xml:space="preserve">Activity 9</w:t>
+              <w:t xml:space="preserve">Activity 9, article</w:t>
             </w:r>
           </w:p>
         </w:tc>
@@ -3438,11 +3434,7 @@
           <w:p>
             <w:pPr>
               <w:pStyle w:val="Compact"/>
-              <w:jc w:val="left"/>
-            </w:pPr>
-            <w:r>
-              <w:t xml:space="preserve">No required class meeting Thurs., work on activity</w:t>
-            </w:r>
+            </w:pPr>
           </w:p>
         </w:tc>
         <w:tc>
@@ -3499,7 +3491,7 @@
               <w:jc w:val="left"/>
             </w:pPr>
             <w:r>
-              <w:t xml:space="preserve">Stress, workload, and safety</w:t>
+              <w:t xml:space="preserve">Safety, Stress, workload, &amp; vigilance</w:t>
             </w:r>
           </w:p>
         </w:tc>
@@ -3554,30 +3546,26 @@
           <w:p>
             <w:pPr>
               <w:pStyle w:val="Compact"/>
-              <w:jc w:val="left"/>
-            </w:pPr>
-            <w:r>
-              <w:t xml:space="preserve">TBD</w:t>
-            </w:r>
-          </w:p>
-        </w:tc>
-        <w:tc>
-          <w:tcPr/>
-          <w:p>
-            <w:pPr>
-              <w:pStyle w:val="Compact"/>
-            </w:pPr>
-          </w:p>
-        </w:tc>
-        <w:tc>
-          <w:tcPr/>
-          <w:p>
-            <w:pPr>
-              <w:pStyle w:val="Compact"/>
-              <w:jc w:val="left"/>
-            </w:pPr>
-            <w:r>
-              <w:t xml:space="preserve">Activity 12</w:t>
+            </w:pPr>
+          </w:p>
+        </w:tc>
+        <w:tc>
+          <w:tcPr/>
+          <w:p>
+            <w:pPr>
+              <w:pStyle w:val="Compact"/>
+            </w:pPr>
+          </w:p>
+        </w:tc>
+        <w:tc>
+          <w:tcPr/>
+          <w:p>
+            <w:pPr>
+              <w:pStyle w:val="Compact"/>
+              <w:jc w:val="left"/>
+            </w:pPr>
+            <w:r>
+              <w:t xml:space="preserve">Activity 12, TBD</w:t>
             </w:r>
           </w:p>
         </w:tc>
@@ -3854,6 +3842,60 @@
           <w:p>
             <w:pPr>
               <w:pStyle w:val="Compact"/>
+            </w:pPr>
+          </w:p>
+        </w:tc>
+        <w:tc>
+          <w:tcPr/>
+          <w:p>
+            <w:pPr>
+              <w:pStyle w:val="Compact"/>
+              <w:jc w:val="left"/>
+            </w:pPr>
+            <w:r>
+              <w:t xml:space="preserve">Tue., May 19</w:t>
+            </w:r>
+          </w:p>
+        </w:tc>
+        <w:tc>
+          <w:tcPr/>
+          <w:p>
+            <w:pPr>
+              <w:pStyle w:val="Compact"/>
+              <w:jc w:val="left"/>
+            </w:pPr>
+            <w:r>
+              <w:t xml:space="preserve">Project presentations due on Canvas</w:t>
+            </w:r>
+          </w:p>
+        </w:tc>
+        <w:tc>
+          <w:tcPr/>
+          <w:p>
+            <w:pPr>
+              <w:pStyle w:val="Compact"/>
+            </w:pPr>
+          </w:p>
+        </w:tc>
+        <w:tc>
+          <w:tcPr/>
+          <w:p>
+            <w:pPr>
+              <w:pStyle w:val="Compact"/>
+              <w:jc w:val="left"/>
+            </w:pPr>
+            <w:r>
+              <w:t xml:space="preserve">Final project</w:t>
+            </w:r>
+          </w:p>
+        </w:tc>
+      </w:tr>
+      <w:tr>
+        <w:tc>
+          <w:tcPr/>
+          <w:p>
+            <w:pPr>
+              <w:pStyle w:val="Compact"/>
               <w:jc w:val="left"/>
             </w:pPr>
             <w:r>
@@ -3881,7 +3923,7 @@
               <w:jc w:val="left"/>
             </w:pPr>
             <w:r>
-              <w:t xml:space="preserve">Project presentations due, poster session 1:00 PM to 3:00 PM</w:t>
+              <w:t xml:space="preserve">Poster session 1:00 PM to 3:00 PM</w:t>
             </w:r>
           </w:p>
         </w:tc>

</xml_diff>